<commit_message>
trying to add an image
</commit_message>
<xml_diff>
--- a/TestingLibraries/wwwroot/document_3_template.docx
+++ b/TestingLibraries/wwwroot/document_3_template.docx
@@ -7556,33 +7556,57 @@
       </w:pPr>
       <w:r>
         <w:rPr>
+          <w:noProof/>
           <w:u w:val="single"/>
         </w:rPr>
-        <w:tab/>
-      </w:r>
-      <w:r>
-        <w:rPr>
-          <w:u w:val="single"/>
-        </w:rPr>
-        <w:tab/>
-      </w:r>
-      <w:r>
-        <w:rPr>
-          <w:u w:val="single"/>
-        </w:rPr>
-        <w:tab/>
-      </w:r>
-      <w:r>
-        <w:rPr>
-          <w:u w:val="single"/>
-        </w:rPr>
-        <w:tab/>
-      </w:r>
-      <w:r>
-        <w:rPr>
-          <w:u w:val="single"/>
-        </w:rPr>
-        <w:tab/>
+        <w:drawing>
+          <wp:inline distT="0" distB="0" distL="0" distR="0" wp14:anchorId="6808522E" wp14:editId="62E12CED">
+            <wp:extent cx="2905125" cy="833049"/>
+            <wp:effectExtent l="0" t="0" r="0" b="5715"/>
+            <wp:docPr id="2" name="Picture 2"/>
+            <wp:cNvGraphicFramePr>
+              <a:graphicFrameLocks xmlns:a="http://schemas.openxmlformats.org/drawingml/2006/main" noChangeAspect="1"/>
+            </wp:cNvGraphicFramePr>
+            <a:graphic xmlns:a="http://schemas.openxmlformats.org/drawingml/2006/main">
+              <a:graphicData uri="http://schemas.openxmlformats.org/drawingml/2006/picture">
+                <pic:pic xmlns:pic="http://schemas.openxmlformats.org/drawingml/2006/picture">
+                  <pic:nvPicPr>
+                    <pic:cNvPr id="0" name="Picture 2"/>
+                    <pic:cNvPicPr>
+                      <a:picLocks noChangeAspect="1" noChangeArrowheads="1"/>
+                    </pic:cNvPicPr>
+                  </pic:nvPicPr>
+                  <pic:blipFill>
+                    <a:blip r:embed="rId9">
+                      <a:extLst>
+                        <a:ext uri="{28A0092B-C50C-407E-A947-70E740481C1C}">
+                          <a14:useLocalDpi xmlns:a14="http://schemas.microsoft.com/office/drawing/2010/main" val="0"/>
+                        </a:ext>
+                      </a:extLst>
+                    </a:blip>
+                    <a:srcRect/>
+                    <a:stretch>
+                      <a:fillRect/>
+                    </a:stretch>
+                  </pic:blipFill>
+                  <pic:spPr bwMode="auto">
+                    <a:xfrm>
+                      <a:off x="0" y="0"/>
+                      <a:ext cx="2964223" cy="849995"/>
+                    </a:xfrm>
+                    <a:prstGeom prst="rect">
+                      <a:avLst/>
+                    </a:prstGeom>
+                    <a:noFill/>
+                    <a:ln>
+                      <a:noFill/>
+                    </a:ln>
+                  </pic:spPr>
+                </pic:pic>
+              </a:graphicData>
+            </a:graphic>
+          </wp:inline>
+        </w:drawing>
       </w:r>
     </w:p>
     <w:p>
@@ -7669,33 +7693,57 @@
       </w:pPr>
       <w:r>
         <w:rPr>
+          <w:noProof/>
           <w:u w:val="single"/>
         </w:rPr>
-        <w:tab/>
-      </w:r>
-      <w:r>
-        <w:rPr>
-          <w:u w:val="single"/>
-        </w:rPr>
-        <w:tab/>
-      </w:r>
-      <w:r>
-        <w:rPr>
-          <w:u w:val="single"/>
-        </w:rPr>
-        <w:tab/>
-      </w:r>
-      <w:r>
-        <w:rPr>
-          <w:u w:val="single"/>
-        </w:rPr>
-        <w:tab/>
-      </w:r>
-      <w:r>
-        <w:rPr>
-          <w:u w:val="single"/>
-        </w:rPr>
-        <w:tab/>
+        <w:drawing>
+          <wp:inline distT="0" distB="0" distL="0" distR="0" wp14:anchorId="1946AE66" wp14:editId="479D3B5F">
+            <wp:extent cx="2905125" cy="833049"/>
+            <wp:effectExtent l="0" t="0" r="0" b="5715"/>
+            <wp:docPr id="3" name="Picture 3"/>
+            <wp:cNvGraphicFramePr>
+              <a:graphicFrameLocks xmlns:a="http://schemas.openxmlformats.org/drawingml/2006/main" noChangeAspect="1"/>
+            </wp:cNvGraphicFramePr>
+            <a:graphic xmlns:a="http://schemas.openxmlformats.org/drawingml/2006/main">
+              <a:graphicData uri="http://schemas.openxmlformats.org/drawingml/2006/picture">
+                <pic:pic xmlns:pic="http://schemas.openxmlformats.org/drawingml/2006/picture">
+                  <pic:nvPicPr>
+                    <pic:cNvPr id="0" name="Picture 2"/>
+                    <pic:cNvPicPr>
+                      <a:picLocks noChangeAspect="1" noChangeArrowheads="1"/>
+                    </pic:cNvPicPr>
+                  </pic:nvPicPr>
+                  <pic:blipFill>
+                    <a:blip r:embed="rId9">
+                      <a:extLst>
+                        <a:ext uri="{28A0092B-C50C-407E-A947-70E740481C1C}">
+                          <a14:useLocalDpi xmlns:a14="http://schemas.microsoft.com/office/drawing/2010/main" val="0"/>
+                        </a:ext>
+                      </a:extLst>
+                    </a:blip>
+                    <a:srcRect/>
+                    <a:stretch>
+                      <a:fillRect/>
+                    </a:stretch>
+                  </pic:blipFill>
+                  <pic:spPr bwMode="auto">
+                    <a:xfrm>
+                      <a:off x="0" y="0"/>
+                      <a:ext cx="2964223" cy="849995"/>
+                    </a:xfrm>
+                    <a:prstGeom prst="rect">
+                      <a:avLst/>
+                    </a:prstGeom>
+                    <a:noFill/>
+                    <a:ln>
+                      <a:noFill/>
+                    </a:ln>
+                  </pic:spPr>
+                </pic:pic>
+              </a:graphicData>
+            </a:graphic>
+          </wp:inline>
+        </w:drawing>
       </w:r>
     </w:p>
     <w:p>
@@ -7723,7 +7771,7 @@
       <w:bookmarkEnd w:id="1"/>
     </w:p>
     <w:sectPr>
-      <w:headerReference w:type="first" r:id="rId9"/>
+      <w:headerReference w:type="first" r:id="rId10"/>
       <w:pgSz w:w="12240" w:h="15840"/>
       <w:pgMar w:top="1440" w:right="1440" w:bottom="1440" w:left="1440" w:header="720" w:footer="540" w:gutter="0"/>
       <w:pgNumType w:start="1"/>

</xml_diff>